<commit_message>
atualizando curriculo e arrumando bug no swiper
</commit_message>
<xml_diff>
--- a/assets/curriculo_JR_7.0.docx
+++ b/assets/curriculo_JR_7.0.docx
@@ -46,7 +46,19 @@
         <w:rPr>
           <w:rFonts w:ascii="Calibri" w:eastAsia="Calibri" w:hAnsi="Calibri" w:cs="Calibri"/>
         </w:rPr>
-        <w:t>Solteiro – 23 anos</w:t>
+        <w:t>Solteiro – 2</w:t>
+      </w:r>
+      <w:r>
+        <w:rPr>
+          <w:rFonts w:ascii="Calibri" w:eastAsia="Calibri" w:hAnsi="Calibri" w:cs="Calibri"/>
+        </w:rPr>
+        <w:t>4</w:t>
+      </w:r>
+      <w:r>
+        <w:rPr>
+          <w:rFonts w:ascii="Calibri" w:eastAsia="Calibri" w:hAnsi="Calibri" w:cs="Calibri"/>
+        </w:rPr>
+        <w:t xml:space="preserve"> anos</w:t>
       </w:r>
     </w:p>
     <w:p>

</xml_diff>